<commit_message>
Oh yea I forgot xD
</commit_message>
<xml_diff>
--- a/DP/QHD1.docx
+++ b/DP/QHD1.docx
@@ -1,6 +1,6 @@
 
 <file path=word/document.xml><?xml version="1.0" encoding="utf-8"?>
-<w:document xmlns:wpc="http://schemas.microsoft.com/office/word/2010/wordprocessingCanvas" xmlns:cx="http://schemas.microsoft.com/office/drawing/2014/chartex" xmlns:cx1="http://schemas.microsoft.com/office/drawing/2015/9/8/chartex" xmlns:cx2="http://schemas.microsoft.com/office/drawing/2015/10/21/chartex" xmlns:cx3="http://schemas.microsoft.com/office/drawing/2016/5/9/chartex" xmlns:cx4="http://schemas.microsoft.com/office/drawing/2016/5/10/chartex" xmlns:cx5="http://schemas.microsoft.com/office/drawing/2016/5/11/chartex" xmlns:cx6="http://schemas.microsoft.com/office/drawing/2016/5/12/chartex" xmlns:cx7="http://schemas.microsoft.com/office/drawing/2016/5/13/chartex" xmlns:cx8="http://schemas.microsoft.com/office/drawing/2016/5/14/chartex" xmlns:mc="http://schemas.openxmlformats.org/markup-compatibility/2006" xmlns:aink="http://schemas.microsoft.com/office/drawing/2016/ink" xmlns:am3d="http://schemas.microsoft.com/office/drawing/2017/model3d" xmlns:o="urn:schemas-microsoft-com:office:office" xmlns:r="http://schemas.openxmlformats.org/officeDocument/2006/relationships" xmlns:m="http://schemas.openxmlformats.org/officeDocument/2006/math" xmlns:v="urn:schemas-microsoft-com:vml" xmlns:wp14="http://schemas.microsoft.com/office/word/2010/wordprocessingDrawing" xmlns:wp="http://schemas.openxmlformats.org/drawingml/2006/wordprocessingDrawing" xmlns:w10="urn:schemas-microsoft-com:office:word" xmlns:w="http://schemas.openxmlformats.org/wordprocessingml/2006/main" xmlns:w14="http://schemas.microsoft.com/office/word/2010/wordml" xmlns:w15="http://schemas.microsoft.com/office/word/2012/wordml" xmlns:w16cex="http://schemas.microsoft.com/office/word/2018/wordml/cex" xmlns:w16cid="http://schemas.microsoft.com/office/word/2016/wordml/cid" xmlns:w16="http://schemas.microsoft.com/office/word/2018/wordml" xmlns:w16se="http://schemas.microsoft.com/office/word/2015/wordml/symex" xmlns:wpg="http://schemas.microsoft.com/office/word/2010/wordprocessingGroup" xmlns:wpi="http://schemas.microsoft.com/office/word/2010/wordprocessingInk" xmlns:wne="http://schemas.microsoft.com/office/word/2006/wordml" xmlns:wps="http://schemas.microsoft.com/office/word/2010/wordprocessingShape" mc:Ignorable="w14 w15 w16se w16cid w16 w16cex wp14">
+<w:document xmlns:wpc="http://schemas.microsoft.com/office/word/2010/wordprocessingCanvas" xmlns:cx="http://schemas.microsoft.com/office/drawing/2014/chartex" xmlns:cx1="http://schemas.microsoft.com/office/drawing/2015/9/8/chartex" xmlns:cx2="http://schemas.microsoft.com/office/drawing/2015/10/21/chartex" xmlns:cx3="http://schemas.microsoft.com/office/drawing/2016/5/9/chartex" xmlns:cx4="http://schemas.microsoft.com/office/drawing/2016/5/10/chartex" xmlns:cx5="http://schemas.microsoft.com/office/drawing/2016/5/11/chartex" xmlns:cx6="http://schemas.microsoft.com/office/drawing/2016/5/12/chartex" xmlns:cx7="http://schemas.microsoft.com/office/drawing/2016/5/13/chartex" xmlns:cx8="http://schemas.microsoft.com/office/drawing/2016/5/14/chartex" xmlns:mc="http://schemas.openxmlformats.org/markup-compatibility/2006" xmlns:aink="http://schemas.microsoft.com/office/drawing/2016/ink" xmlns:am3d="http://schemas.microsoft.com/office/drawing/2017/model3d" xmlns:o="urn:schemas-microsoft-com:office:office" xmlns:r="http://schemas.openxmlformats.org/officeDocument/2006/relationships" xmlns:m="http://schemas.openxmlformats.org/officeDocument/2006/math" xmlns:v="urn:schemas-microsoft-com:vml" xmlns:wp14="http://schemas.microsoft.com/office/word/2010/wordprocessingDrawing" xmlns:wp="http://schemas.openxmlformats.org/drawingml/2006/wordprocessingDrawing" xmlns:w10="urn:schemas-microsoft-com:office:word" xmlns:w="http://schemas.openxmlformats.org/wordprocessingml/2006/main" xmlns:w14="http://schemas.microsoft.com/office/word/2010/wordml" xmlns:w15="http://schemas.microsoft.com/office/word/2012/wordml" xmlns:w16cex="http://schemas.microsoft.com/office/word/2018/wordml/cex" xmlns:w16cid="http://schemas.microsoft.com/office/word/2016/wordml/cid" xmlns:w16="http://schemas.microsoft.com/office/word/2018/wordml" xmlns:w16sdtdh="http://schemas.microsoft.com/office/word/2020/wordml/sdtdatahash" xmlns:w16se="http://schemas.microsoft.com/office/word/2015/wordml/symex" xmlns:wpg="http://schemas.microsoft.com/office/word/2010/wordprocessingGroup" xmlns:wpi="http://schemas.microsoft.com/office/word/2010/wordprocessingInk" xmlns:wne="http://schemas.microsoft.com/office/word/2006/wordml" xmlns:wps="http://schemas.microsoft.com/office/word/2010/wordprocessingShape" mc:Ignorable="w14 w15 w16se w16cid w16 w16cex w16sdtdh wp14">
   <w:body>
     <w:p>
       <w:pPr>
@@ -659,7 +659,7 @@
       <w:tblPr>
         <w:tblStyle w:val="TableGrid"/>
         <w:tblW w:w="0" w:type="auto"/>
-        <w:tblLook w:val="00BF" w:firstRow="1" w:lastRow="0" w:firstColumn="1" w:lastColumn="0" w:noHBand="0" w:noVBand="0"/>
+        <w:tblLook w:val="00A0" w:firstRow="1" w:lastRow="0" w:firstColumn="1" w:lastColumn="0" w:noHBand="0" w:noVBand="0"/>
       </w:tblPr>
       <w:tblGrid>
         <w:gridCol w:w="4644"/>
@@ -2834,10 +2834,10 @@
                   <v:path o:extrusionok="f" gradientshapeok="t" o:connecttype="rect"/>
                   <o:lock v:ext="edit" aspectratio="t"/>
                 </v:shapetype>
-                <v:shape id="_x0000_i1025" type="#_x0000_t75" style="width:28.2pt;height:24pt" o:ole="">
+                <v:shape id="_x0000_i1025" type="#_x0000_t75" style="width:28.4pt;height:24pt" o:ole="">
                   <v:imagedata r:id="rId8" o:title=""/>
                 </v:shape>
-                <o:OLEObject Type="Embed" ProgID="MS_ClipArt_Gallery.2" ShapeID="_x0000_i1025" DrawAspect="Content" ObjectID="_1671473619" r:id="rId9"/>
+                <o:OLEObject Type="Embed" ProgID="MS_ClipArt_Gallery.2" ShapeID="_x0000_i1025" DrawAspect="Content" ObjectID="_1778914810" r:id="rId9"/>
               </w:object>
             </w:r>
             <w:r>
@@ -4244,7 +4244,7 @@
 </file>
 
 <file path=word/endnotes.xml><?xml version="1.0" encoding="utf-8"?>
-<w:endnotes xmlns:wpc="http://schemas.microsoft.com/office/word/2010/wordprocessingCanvas" xmlns:cx="http://schemas.microsoft.com/office/drawing/2014/chartex" xmlns:cx1="http://schemas.microsoft.com/office/drawing/2015/9/8/chartex" xmlns:cx2="http://schemas.microsoft.com/office/drawing/2015/10/21/chartex" xmlns:cx3="http://schemas.microsoft.com/office/drawing/2016/5/9/chartex" xmlns:cx4="http://schemas.microsoft.com/office/drawing/2016/5/10/chartex" xmlns:cx5="http://schemas.microsoft.com/office/drawing/2016/5/11/chartex" xmlns:cx6="http://schemas.microsoft.com/office/drawing/2016/5/12/chartex" xmlns:cx7="http://schemas.microsoft.com/office/drawing/2016/5/13/chartex" xmlns:cx8="http://schemas.microsoft.com/office/drawing/2016/5/14/chartex" xmlns:mc="http://schemas.openxmlformats.org/markup-compatibility/2006" xmlns:aink="http://schemas.microsoft.com/office/drawing/2016/ink" xmlns:am3d="http://schemas.microsoft.com/office/drawing/2017/model3d" xmlns:o="urn:schemas-microsoft-com:office:office" xmlns:r="http://schemas.openxmlformats.org/officeDocument/2006/relationships" xmlns:m="http://schemas.openxmlformats.org/officeDocument/2006/math" xmlns:v="urn:schemas-microsoft-com:vml" xmlns:wp14="http://schemas.microsoft.com/office/word/2010/wordprocessingDrawing" xmlns:wp="http://schemas.openxmlformats.org/drawingml/2006/wordprocessingDrawing" xmlns:w10="urn:schemas-microsoft-com:office:word" xmlns:w="http://schemas.openxmlformats.org/wordprocessingml/2006/main" xmlns:w14="http://schemas.microsoft.com/office/word/2010/wordml" xmlns:w15="http://schemas.microsoft.com/office/word/2012/wordml" xmlns:w16cex="http://schemas.microsoft.com/office/word/2018/wordml/cex" xmlns:w16cid="http://schemas.microsoft.com/office/word/2016/wordml/cid" xmlns:w16="http://schemas.microsoft.com/office/word/2018/wordml" xmlns:w16se="http://schemas.microsoft.com/office/word/2015/wordml/symex" xmlns:wpg="http://schemas.microsoft.com/office/word/2010/wordprocessingGroup" xmlns:wpi="http://schemas.microsoft.com/office/word/2010/wordprocessingInk" xmlns:wne="http://schemas.microsoft.com/office/word/2006/wordml" xmlns:wps="http://schemas.microsoft.com/office/word/2010/wordprocessingShape" mc:Ignorable="w14 w15 w16se w16cid w16 w16cex wp14">
+<w:endnotes xmlns:wpc="http://schemas.microsoft.com/office/word/2010/wordprocessingCanvas" xmlns:cx="http://schemas.microsoft.com/office/drawing/2014/chartex" xmlns:cx1="http://schemas.microsoft.com/office/drawing/2015/9/8/chartex" xmlns:cx2="http://schemas.microsoft.com/office/drawing/2015/10/21/chartex" xmlns:cx3="http://schemas.microsoft.com/office/drawing/2016/5/9/chartex" xmlns:cx4="http://schemas.microsoft.com/office/drawing/2016/5/10/chartex" xmlns:cx5="http://schemas.microsoft.com/office/drawing/2016/5/11/chartex" xmlns:cx6="http://schemas.microsoft.com/office/drawing/2016/5/12/chartex" xmlns:cx7="http://schemas.microsoft.com/office/drawing/2016/5/13/chartex" xmlns:cx8="http://schemas.microsoft.com/office/drawing/2016/5/14/chartex" xmlns:mc="http://schemas.openxmlformats.org/markup-compatibility/2006" xmlns:aink="http://schemas.microsoft.com/office/drawing/2016/ink" xmlns:am3d="http://schemas.microsoft.com/office/drawing/2017/model3d" xmlns:o="urn:schemas-microsoft-com:office:office" xmlns:r="http://schemas.openxmlformats.org/officeDocument/2006/relationships" xmlns:m="http://schemas.openxmlformats.org/officeDocument/2006/math" xmlns:v="urn:schemas-microsoft-com:vml" xmlns:wp14="http://schemas.microsoft.com/office/word/2010/wordprocessingDrawing" xmlns:wp="http://schemas.openxmlformats.org/drawingml/2006/wordprocessingDrawing" xmlns:w10="urn:schemas-microsoft-com:office:word" xmlns:w="http://schemas.openxmlformats.org/wordprocessingml/2006/main" xmlns:w14="http://schemas.microsoft.com/office/word/2010/wordml" xmlns:w15="http://schemas.microsoft.com/office/word/2012/wordml" xmlns:w16cex="http://schemas.microsoft.com/office/word/2018/wordml/cex" xmlns:w16cid="http://schemas.microsoft.com/office/word/2016/wordml/cid" xmlns:w16="http://schemas.microsoft.com/office/word/2018/wordml" xmlns:w16sdtdh="http://schemas.microsoft.com/office/word/2020/wordml/sdtdatahash" xmlns:w16se="http://schemas.microsoft.com/office/word/2015/wordml/symex" xmlns:wpg="http://schemas.microsoft.com/office/word/2010/wordprocessingGroup" xmlns:wpi="http://schemas.microsoft.com/office/word/2010/wordprocessingInk" xmlns:wne="http://schemas.microsoft.com/office/word/2006/wordml" xmlns:wps="http://schemas.microsoft.com/office/word/2010/wordprocessingShape" mc:Ignorable="w14 w15 w16se w16cid w16 w16cex w16sdtdh wp14">
   <w:endnote w:type="separator" w:id="-1">
     <w:p>
       <w:pPr>
@@ -4269,7 +4269,7 @@
 </file>
 
 <file path=word/footer1.xml><?xml version="1.0" encoding="utf-8"?>
-<w:ftr xmlns:wpc="http://schemas.microsoft.com/office/word/2010/wordprocessingCanvas" xmlns:cx="http://schemas.microsoft.com/office/drawing/2014/chartex" xmlns:cx1="http://schemas.microsoft.com/office/drawing/2015/9/8/chartex" xmlns:cx2="http://schemas.microsoft.com/office/drawing/2015/10/21/chartex" xmlns:cx3="http://schemas.microsoft.com/office/drawing/2016/5/9/chartex" xmlns:cx4="http://schemas.microsoft.com/office/drawing/2016/5/10/chartex" xmlns:cx5="http://schemas.microsoft.com/office/drawing/2016/5/11/chartex" xmlns:cx6="http://schemas.microsoft.com/office/drawing/2016/5/12/chartex" xmlns:cx7="http://schemas.microsoft.com/office/drawing/2016/5/13/chartex" xmlns:cx8="http://schemas.microsoft.com/office/drawing/2016/5/14/chartex" xmlns:mc="http://schemas.openxmlformats.org/markup-compatibility/2006" xmlns:aink="http://schemas.microsoft.com/office/drawing/2016/ink" xmlns:am3d="http://schemas.microsoft.com/office/drawing/2017/model3d" xmlns:o="urn:schemas-microsoft-com:office:office" xmlns:r="http://schemas.openxmlformats.org/officeDocument/2006/relationships" xmlns:m="http://schemas.openxmlformats.org/officeDocument/2006/math" xmlns:v="urn:schemas-microsoft-com:vml" xmlns:wp14="http://schemas.microsoft.com/office/word/2010/wordprocessingDrawing" xmlns:wp="http://schemas.openxmlformats.org/drawingml/2006/wordprocessingDrawing" xmlns:w10="urn:schemas-microsoft-com:office:word" xmlns:w="http://schemas.openxmlformats.org/wordprocessingml/2006/main" xmlns:w14="http://schemas.microsoft.com/office/word/2010/wordml" xmlns:w15="http://schemas.microsoft.com/office/word/2012/wordml" xmlns:w16cex="http://schemas.microsoft.com/office/word/2018/wordml/cex" xmlns:w16cid="http://schemas.microsoft.com/office/word/2016/wordml/cid" xmlns:w16="http://schemas.microsoft.com/office/word/2018/wordml" xmlns:w16se="http://schemas.microsoft.com/office/word/2015/wordml/symex" xmlns:wpg="http://schemas.microsoft.com/office/word/2010/wordprocessingGroup" xmlns:wpi="http://schemas.microsoft.com/office/word/2010/wordprocessingInk" xmlns:wne="http://schemas.microsoft.com/office/word/2006/wordml" xmlns:wps="http://schemas.microsoft.com/office/word/2010/wordprocessingShape" mc:Ignorable="w14 w15 w16se w16cid w16 w16cex wp14">
+<w:ftr xmlns:wpc="http://schemas.microsoft.com/office/word/2010/wordprocessingCanvas" xmlns:cx="http://schemas.microsoft.com/office/drawing/2014/chartex" xmlns:cx1="http://schemas.microsoft.com/office/drawing/2015/9/8/chartex" xmlns:cx2="http://schemas.microsoft.com/office/drawing/2015/10/21/chartex" xmlns:cx3="http://schemas.microsoft.com/office/drawing/2016/5/9/chartex" xmlns:cx4="http://schemas.microsoft.com/office/drawing/2016/5/10/chartex" xmlns:cx5="http://schemas.microsoft.com/office/drawing/2016/5/11/chartex" xmlns:cx6="http://schemas.microsoft.com/office/drawing/2016/5/12/chartex" xmlns:cx7="http://schemas.microsoft.com/office/drawing/2016/5/13/chartex" xmlns:cx8="http://schemas.microsoft.com/office/drawing/2016/5/14/chartex" xmlns:mc="http://schemas.openxmlformats.org/markup-compatibility/2006" xmlns:aink="http://schemas.microsoft.com/office/drawing/2016/ink" xmlns:am3d="http://schemas.microsoft.com/office/drawing/2017/model3d" xmlns:o="urn:schemas-microsoft-com:office:office" xmlns:r="http://schemas.openxmlformats.org/officeDocument/2006/relationships" xmlns:m="http://schemas.openxmlformats.org/officeDocument/2006/math" xmlns:v="urn:schemas-microsoft-com:vml" xmlns:wp14="http://schemas.microsoft.com/office/word/2010/wordprocessingDrawing" xmlns:wp="http://schemas.openxmlformats.org/drawingml/2006/wordprocessingDrawing" xmlns:w10="urn:schemas-microsoft-com:office:word" xmlns:w="http://schemas.openxmlformats.org/wordprocessingml/2006/main" xmlns:w14="http://schemas.microsoft.com/office/word/2010/wordml" xmlns:w15="http://schemas.microsoft.com/office/word/2012/wordml" xmlns:w16cex="http://schemas.microsoft.com/office/word/2018/wordml/cex" xmlns:w16cid="http://schemas.microsoft.com/office/word/2016/wordml/cid" xmlns:w16="http://schemas.microsoft.com/office/word/2018/wordml" xmlns:w16sdtdh="http://schemas.microsoft.com/office/word/2020/wordml/sdtdatahash" xmlns:w16se="http://schemas.microsoft.com/office/word/2015/wordml/symex" xmlns:wpg="http://schemas.microsoft.com/office/word/2010/wordprocessingGroup" xmlns:wpi="http://schemas.microsoft.com/office/word/2010/wordprocessingInk" xmlns:wne="http://schemas.microsoft.com/office/word/2006/wordml" xmlns:wps="http://schemas.microsoft.com/office/word/2010/wordprocessingShape" mc:Ignorable="w14 w15 w16se w16cid w16 w16cex w16sdtdh wp14">
   <w:p>
     <w:pPr>
       <w:pStyle w:val="Footer"/>
@@ -4451,7 +4451,7 @@
 </file>
 
 <file path=word/footnotes.xml><?xml version="1.0" encoding="utf-8"?>
-<w:footnotes xmlns:wpc="http://schemas.microsoft.com/office/word/2010/wordprocessingCanvas" xmlns:cx="http://schemas.microsoft.com/office/drawing/2014/chartex" xmlns:cx1="http://schemas.microsoft.com/office/drawing/2015/9/8/chartex" xmlns:cx2="http://schemas.microsoft.com/office/drawing/2015/10/21/chartex" xmlns:cx3="http://schemas.microsoft.com/office/drawing/2016/5/9/chartex" xmlns:cx4="http://schemas.microsoft.com/office/drawing/2016/5/10/chartex" xmlns:cx5="http://schemas.microsoft.com/office/drawing/2016/5/11/chartex" xmlns:cx6="http://schemas.microsoft.com/office/drawing/2016/5/12/chartex" xmlns:cx7="http://schemas.microsoft.com/office/drawing/2016/5/13/chartex" xmlns:cx8="http://schemas.microsoft.com/office/drawing/2016/5/14/chartex" xmlns:mc="http://schemas.openxmlformats.org/markup-compatibility/2006" xmlns:aink="http://schemas.microsoft.com/office/drawing/2016/ink" xmlns:am3d="http://schemas.microsoft.com/office/drawing/2017/model3d" xmlns:o="urn:schemas-microsoft-com:office:office" xmlns:r="http://schemas.openxmlformats.org/officeDocument/2006/relationships" xmlns:m="http://schemas.openxmlformats.org/officeDocument/2006/math" xmlns:v="urn:schemas-microsoft-com:vml" xmlns:wp14="http://schemas.microsoft.com/office/word/2010/wordprocessingDrawing" xmlns:wp="http://schemas.openxmlformats.org/drawingml/2006/wordprocessingDrawing" xmlns:w10="urn:schemas-microsoft-com:office:word" xmlns:w="http://schemas.openxmlformats.org/wordprocessingml/2006/main" xmlns:w14="http://schemas.microsoft.com/office/word/2010/wordml" xmlns:w15="http://schemas.microsoft.com/office/word/2012/wordml" xmlns:w16cex="http://schemas.microsoft.com/office/word/2018/wordml/cex" xmlns:w16cid="http://schemas.microsoft.com/office/word/2016/wordml/cid" xmlns:w16="http://schemas.microsoft.com/office/word/2018/wordml" xmlns:w16se="http://schemas.microsoft.com/office/word/2015/wordml/symex" xmlns:wpg="http://schemas.microsoft.com/office/word/2010/wordprocessingGroup" xmlns:wpi="http://schemas.microsoft.com/office/word/2010/wordprocessingInk" xmlns:wne="http://schemas.microsoft.com/office/word/2006/wordml" xmlns:wps="http://schemas.microsoft.com/office/word/2010/wordprocessingShape" mc:Ignorable="w14 w15 w16se w16cid w16 w16cex wp14">
+<w:footnotes xmlns:wpc="http://schemas.microsoft.com/office/word/2010/wordprocessingCanvas" xmlns:cx="http://schemas.microsoft.com/office/drawing/2014/chartex" xmlns:cx1="http://schemas.microsoft.com/office/drawing/2015/9/8/chartex" xmlns:cx2="http://schemas.microsoft.com/office/drawing/2015/10/21/chartex" xmlns:cx3="http://schemas.microsoft.com/office/drawing/2016/5/9/chartex" xmlns:cx4="http://schemas.microsoft.com/office/drawing/2016/5/10/chartex" xmlns:cx5="http://schemas.microsoft.com/office/drawing/2016/5/11/chartex" xmlns:cx6="http://schemas.microsoft.com/office/drawing/2016/5/12/chartex" xmlns:cx7="http://schemas.microsoft.com/office/drawing/2016/5/13/chartex" xmlns:cx8="http://schemas.microsoft.com/office/drawing/2016/5/14/chartex" xmlns:mc="http://schemas.openxmlformats.org/markup-compatibility/2006" xmlns:aink="http://schemas.microsoft.com/office/drawing/2016/ink" xmlns:am3d="http://schemas.microsoft.com/office/drawing/2017/model3d" xmlns:o="urn:schemas-microsoft-com:office:office" xmlns:r="http://schemas.openxmlformats.org/officeDocument/2006/relationships" xmlns:m="http://schemas.openxmlformats.org/officeDocument/2006/math" xmlns:v="urn:schemas-microsoft-com:vml" xmlns:wp14="http://schemas.microsoft.com/office/word/2010/wordprocessingDrawing" xmlns:wp="http://schemas.openxmlformats.org/drawingml/2006/wordprocessingDrawing" xmlns:w10="urn:schemas-microsoft-com:office:word" xmlns:w="http://schemas.openxmlformats.org/wordprocessingml/2006/main" xmlns:w14="http://schemas.microsoft.com/office/word/2010/wordml" xmlns:w15="http://schemas.microsoft.com/office/word/2012/wordml" xmlns:w16cex="http://schemas.microsoft.com/office/word/2018/wordml/cex" xmlns:w16cid="http://schemas.microsoft.com/office/word/2016/wordml/cid" xmlns:w16="http://schemas.microsoft.com/office/word/2018/wordml" xmlns:w16sdtdh="http://schemas.microsoft.com/office/word/2020/wordml/sdtdatahash" xmlns:w16se="http://schemas.microsoft.com/office/word/2015/wordml/symex" xmlns:wpg="http://schemas.microsoft.com/office/word/2010/wordprocessingGroup" xmlns:wpi="http://schemas.microsoft.com/office/word/2010/wordprocessingInk" xmlns:wne="http://schemas.microsoft.com/office/word/2006/wordml" xmlns:wps="http://schemas.microsoft.com/office/word/2010/wordprocessingShape" mc:Ignorable="w14 w15 w16se w16cid w16 w16cex w16sdtdh wp14">
   <w:footnote w:type="separator" w:id="-1">
     <w:p>
       <w:pPr>
@@ -4476,7 +4476,7 @@
 </file>
 
 <file path=word/numbering.xml><?xml version="1.0" encoding="utf-8"?>
-<w:numbering xmlns:wpc="http://schemas.microsoft.com/office/word/2010/wordprocessingCanvas" xmlns:cx="http://schemas.microsoft.com/office/drawing/2014/chartex" xmlns:cx1="http://schemas.microsoft.com/office/drawing/2015/9/8/chartex" xmlns:cx2="http://schemas.microsoft.com/office/drawing/2015/10/21/chartex" xmlns:cx3="http://schemas.microsoft.com/office/drawing/2016/5/9/chartex" xmlns:cx4="http://schemas.microsoft.com/office/drawing/2016/5/10/chartex" xmlns:cx5="http://schemas.microsoft.com/office/drawing/2016/5/11/chartex" xmlns:cx6="http://schemas.microsoft.com/office/drawing/2016/5/12/chartex" xmlns:cx7="http://schemas.microsoft.com/office/drawing/2016/5/13/chartex" xmlns:cx8="http://schemas.microsoft.com/office/drawing/2016/5/14/chartex" xmlns:mc="http://schemas.openxmlformats.org/markup-compatibility/2006" xmlns:aink="http://schemas.microsoft.com/office/drawing/2016/ink" xmlns:am3d="http://schemas.microsoft.com/office/drawing/2017/model3d" xmlns:o="urn:schemas-microsoft-com:office:office" xmlns:r="http://schemas.openxmlformats.org/officeDocument/2006/relationships" xmlns:m="http://schemas.openxmlformats.org/officeDocument/2006/math" xmlns:v="urn:schemas-microsoft-com:vml" xmlns:wp14="http://schemas.microsoft.com/office/word/2010/wordprocessingDrawing" xmlns:wp="http://schemas.openxmlformats.org/drawingml/2006/wordprocessingDrawing" xmlns:w10="urn:schemas-microsoft-com:office:word" xmlns:w="http://schemas.openxmlformats.org/wordprocessingml/2006/main" xmlns:w14="http://schemas.microsoft.com/office/word/2010/wordml" xmlns:w15="http://schemas.microsoft.com/office/word/2012/wordml" xmlns:w16cex="http://schemas.microsoft.com/office/word/2018/wordml/cex" xmlns:w16cid="http://schemas.microsoft.com/office/word/2016/wordml/cid" xmlns:w16="http://schemas.microsoft.com/office/word/2018/wordml" xmlns:w16se="http://schemas.microsoft.com/office/word/2015/wordml/symex" xmlns:wpg="http://schemas.microsoft.com/office/word/2010/wordprocessingGroup" xmlns:wpi="http://schemas.microsoft.com/office/word/2010/wordprocessingInk" xmlns:wne="http://schemas.microsoft.com/office/word/2006/wordml" xmlns:wps="http://schemas.microsoft.com/office/word/2010/wordprocessingShape" mc:Ignorable="w14 w15 w16se w16cid w16 w16cex wp14">
+<w:numbering xmlns:wpc="http://schemas.microsoft.com/office/word/2010/wordprocessingCanvas" xmlns:cx="http://schemas.microsoft.com/office/drawing/2014/chartex" xmlns:cx1="http://schemas.microsoft.com/office/drawing/2015/9/8/chartex" xmlns:cx2="http://schemas.microsoft.com/office/drawing/2015/10/21/chartex" xmlns:cx3="http://schemas.microsoft.com/office/drawing/2016/5/9/chartex" xmlns:cx4="http://schemas.microsoft.com/office/drawing/2016/5/10/chartex" xmlns:cx5="http://schemas.microsoft.com/office/drawing/2016/5/11/chartex" xmlns:cx6="http://schemas.microsoft.com/office/drawing/2016/5/12/chartex" xmlns:cx7="http://schemas.microsoft.com/office/drawing/2016/5/13/chartex" xmlns:cx8="http://schemas.microsoft.com/office/drawing/2016/5/14/chartex" xmlns:mc="http://schemas.openxmlformats.org/markup-compatibility/2006" xmlns:aink="http://schemas.microsoft.com/office/drawing/2016/ink" xmlns:am3d="http://schemas.microsoft.com/office/drawing/2017/model3d" xmlns:o="urn:schemas-microsoft-com:office:office" xmlns:r="http://schemas.openxmlformats.org/officeDocument/2006/relationships" xmlns:m="http://schemas.openxmlformats.org/officeDocument/2006/math" xmlns:v="urn:schemas-microsoft-com:vml" xmlns:wp14="http://schemas.microsoft.com/office/word/2010/wordprocessingDrawing" xmlns:wp="http://schemas.openxmlformats.org/drawingml/2006/wordprocessingDrawing" xmlns:w10="urn:schemas-microsoft-com:office:word" xmlns:w="http://schemas.openxmlformats.org/wordprocessingml/2006/main" xmlns:w14="http://schemas.microsoft.com/office/word/2010/wordml" xmlns:w15="http://schemas.microsoft.com/office/word/2012/wordml" xmlns:w16cex="http://schemas.microsoft.com/office/word/2018/wordml/cex" xmlns:w16cid="http://schemas.microsoft.com/office/word/2016/wordml/cid" xmlns:w16="http://schemas.microsoft.com/office/word/2018/wordml" xmlns:w16sdtdh="http://schemas.microsoft.com/office/word/2020/wordml/sdtdatahash" xmlns:w16se="http://schemas.microsoft.com/office/word/2015/wordml/symex" xmlns:wpg="http://schemas.microsoft.com/office/word/2010/wordprocessingGroup" xmlns:wpi="http://schemas.microsoft.com/office/word/2010/wordprocessingInk" xmlns:wne="http://schemas.microsoft.com/office/word/2006/wordml" xmlns:wps="http://schemas.microsoft.com/office/word/2010/wordprocessingShape" mc:Ignorable="w14 w15 w16se w16cid w16 w16cex w16sdtdh wp14">
   <w:abstractNum w:abstractNumId="0" w15:restartNumberingAfterBreak="0">
     <w:nsid w:val="01096523"/>
     <w:multiLevelType w:val="hybridMultilevel"/>
@@ -6321,7 +6321,7 @@
 </file>
 
 <file path=word/styles.xml><?xml version="1.0" encoding="utf-8"?>
-<w:styles xmlns:mc="http://schemas.openxmlformats.org/markup-compatibility/2006" xmlns:r="http://schemas.openxmlformats.org/officeDocument/2006/relationships" xmlns:w="http://schemas.openxmlformats.org/wordprocessingml/2006/main" xmlns:w14="http://schemas.microsoft.com/office/word/2010/wordml" xmlns:w15="http://schemas.microsoft.com/office/word/2012/wordml" xmlns:w16cex="http://schemas.microsoft.com/office/word/2018/wordml/cex" xmlns:w16cid="http://schemas.microsoft.com/office/word/2016/wordml/cid" xmlns:w16="http://schemas.microsoft.com/office/word/2018/wordml" xmlns:w16se="http://schemas.microsoft.com/office/word/2015/wordml/symex" mc:Ignorable="w14 w15 w16se w16cid w16 w16cex">
+<w:styles xmlns:mc="http://schemas.openxmlformats.org/markup-compatibility/2006" xmlns:r="http://schemas.openxmlformats.org/officeDocument/2006/relationships" xmlns:w="http://schemas.openxmlformats.org/wordprocessingml/2006/main" xmlns:w14="http://schemas.microsoft.com/office/word/2010/wordml" xmlns:w15="http://schemas.microsoft.com/office/word/2012/wordml" xmlns:w16cex="http://schemas.microsoft.com/office/word/2018/wordml/cex" xmlns:w16cid="http://schemas.microsoft.com/office/word/2016/wordml/cid" xmlns:w16="http://schemas.microsoft.com/office/word/2018/wordml" xmlns:w16sdtdh="http://schemas.microsoft.com/office/word/2020/wordml/sdtdatahash" xmlns:w16se="http://schemas.microsoft.com/office/word/2015/wordml/symex" mc:Ignorable="w14 w15 w16se w16cid w16 w16cex w16sdtdh">
   <w:docDefaults>
     <w:rPrDefault>
       <w:rPr>

</xml_diff>